<commit_message>
Add of the opacity
</commit_message>
<xml_diff>
--- a/abjo_DEB.docx
+++ b/abjo_DEB.docx
@@ -1,6 +1,6 @@
 
 <file path=word/document.xml><?xml version="1.0" encoding="utf-8"?>
-<w:document xmlns:wpc="http://schemas.microsoft.com/office/word/2010/wordprocessingCanvas" xmlns:cx="http://schemas.microsoft.com/office/drawing/2014/chartex" xmlns:cx1="http://schemas.microsoft.com/office/drawing/2015/9/8/chartex" xmlns:cx2="http://schemas.microsoft.com/office/drawing/2015/10/21/chartex" xmlns:cx3="http://schemas.microsoft.com/office/drawing/2016/5/9/chartex" xmlns:cx4="http://schemas.microsoft.com/office/drawing/2016/5/10/chartex" xmlns:cx5="http://schemas.microsoft.com/office/drawing/2016/5/11/chartex" xmlns:cx6="http://schemas.microsoft.com/office/drawing/2016/5/12/chartex" xmlns:cx7="http://schemas.microsoft.com/office/drawing/2016/5/13/chartex" xmlns:cx8="http://schemas.microsoft.com/office/drawing/2016/5/14/chartex" xmlns:mc="http://schemas.openxmlformats.org/markup-compatibility/2006" xmlns:aink="http://schemas.microsoft.com/office/drawing/2016/ink" xmlns:am3d="http://schemas.microsoft.com/office/drawing/2017/model3d" xmlns:o="urn:schemas-microsoft-com:office:office" xmlns:r="http://schemas.openxmlformats.org/officeDocument/2006/relationships" xmlns:m="http://schemas.openxmlformats.org/officeDocument/2006/math" xmlns:v="urn:schemas-microsoft-com:vml" xmlns:wp14="http://schemas.microsoft.com/office/word/2010/wordprocessingDrawing" xmlns:wp="http://schemas.openxmlformats.org/drawingml/2006/wordprocessingDrawing" xmlns:w10="urn:schemas-microsoft-com:office:word" xmlns:w="http://schemas.openxmlformats.org/wordprocessingml/2006/main" xmlns:w14="http://schemas.microsoft.com/office/word/2010/wordml" xmlns:w15="http://schemas.microsoft.com/office/word/2012/wordml" xmlns:w16cid="http://schemas.microsoft.com/office/word/2016/wordml/cid" xmlns:w16se="http://schemas.microsoft.com/office/word/2015/wordml/symex" xmlns:wpg="http://schemas.microsoft.com/office/word/2010/wordprocessingGroup" xmlns:wpi="http://schemas.microsoft.com/office/word/2010/wordprocessingInk" xmlns:wne="http://schemas.microsoft.com/office/word/2006/wordml" xmlns:wps="http://schemas.microsoft.com/office/word/2010/wordprocessingShape" mc:Ignorable="w14 w15 w16se w16cid wp14">
+<w:document xmlns:wpc="http://schemas.microsoft.com/office/word/2010/wordprocessingCanvas" xmlns:cx="http://schemas.microsoft.com/office/drawing/2014/chartex" xmlns:cx1="http://schemas.microsoft.com/office/drawing/2015/9/8/chartex" xmlns:cx2="http://schemas.microsoft.com/office/drawing/2015/10/21/chartex" xmlns:cx3="http://schemas.microsoft.com/office/drawing/2016/5/9/chartex" xmlns:cx4="http://schemas.microsoft.com/office/drawing/2016/5/10/chartex" xmlns:cx5="http://schemas.microsoft.com/office/drawing/2016/5/11/chartex" xmlns:cx6="http://schemas.microsoft.com/office/drawing/2016/5/12/chartex" xmlns:cx7="http://schemas.microsoft.com/office/drawing/2016/5/13/chartex" xmlns:cx8="http://schemas.microsoft.com/office/drawing/2016/5/14/chartex" xmlns:mc="http://schemas.openxmlformats.org/markup-compatibility/2006" xmlns:aink="http://schemas.microsoft.com/office/drawing/2016/ink" xmlns:am3d="http://schemas.microsoft.com/office/drawing/2017/model3d" xmlns:o="urn:schemas-microsoft-com:office:office" xmlns:oel="http://schemas.microsoft.com/office/2019/extlst" xmlns:r="http://schemas.openxmlformats.org/officeDocument/2006/relationships" xmlns:m="http://schemas.openxmlformats.org/officeDocument/2006/math" xmlns:v="urn:schemas-microsoft-com:vml" xmlns:wp14="http://schemas.microsoft.com/office/word/2010/wordprocessingDrawing" xmlns:wp="http://schemas.openxmlformats.org/drawingml/2006/wordprocessingDrawing" xmlns:w10="urn:schemas-microsoft-com:office:word" xmlns:w="http://schemas.openxmlformats.org/wordprocessingml/2006/main" xmlns:w14="http://schemas.microsoft.com/office/word/2010/wordml" xmlns:w15="http://schemas.microsoft.com/office/word/2012/wordml" xmlns:w16cex="http://schemas.microsoft.com/office/word/2018/wordml/cex" xmlns:w16cid="http://schemas.microsoft.com/office/word/2016/wordml/cid" xmlns:w16="http://schemas.microsoft.com/office/word/2018/wordml" xmlns:w16sdtdh="http://schemas.microsoft.com/office/word/2020/wordml/sdtdatahash" xmlns:w16se="http://schemas.microsoft.com/office/word/2015/wordml/symex" xmlns:wpg="http://schemas.microsoft.com/office/word/2010/wordprocessingGroup" xmlns:wpi="http://schemas.microsoft.com/office/word/2010/wordprocessingInk" xmlns:wne="http://schemas.microsoft.com/office/word/2006/wordml" xmlns:wps="http://schemas.microsoft.com/office/word/2010/wordprocessingShape" mc:Ignorable="w14 w15 w16se w16cid w16 w16cex w16sdtdh wp14">
   <w:body>
     <w:p>
       <w:pPr>
@@ -3820,13 +3820,22 @@
       </w:r>
     </w:p>
     <w:p>
+      <w:proofErr w:type="spellStart"/>
       <w:r>
         <w:rPr>
           <w:b/>
           <w:bCs/>
         </w:rPr>
         <w:lastRenderedPageBreak/>
-        <w:t xml:space="preserve">Event </w:t>
+        <w:t>Event</w:t>
+      </w:r>
+      <w:proofErr w:type="spellEnd"/>
+      <w:r>
+        <w:rPr>
+          <w:b/>
+          <w:bCs/>
+        </w:rPr>
+        <w:t xml:space="preserve"> </w:t>
       </w:r>
       <w:proofErr w:type="spellStart"/>
       <w:r>
@@ -6971,13 +6980,7 @@
                       <w:rPr>
                         <w:rFonts w:ascii="Cambria Math" w:hAnsi="Cambria Math"/>
                       </w:rPr>
-                      <m:t>O</m:t>
-                    </m:r>
-                    <m:r>
-                      <w:rPr>
-                        <w:rFonts w:ascii="Cambria Math" w:hAnsi="Cambria Math"/>
-                      </w:rPr>
-                      <m:t>0</m:t>
+                      <m:t>O0</m:t>
                     </m:r>
                   </m:sub>
                 </m:sSub>
@@ -12185,7 +12188,32 @@
               <w:rPr>
                 <w:iCs/>
               </w:rPr>
-              <w:t>cm.d</w:t>
+              <w:t>c</w:t>
+            </w:r>
+            <w:r>
+              <w:rPr>
+                <w:iCs/>
+              </w:rPr>
+              <w:t>m</w:t>
+            </w:r>
+            <w:r>
+              <w:rPr>
+                <w:iCs/>
+                <w:vertAlign w:val="superscript"/>
+              </w:rPr>
+              <w:t>3</w:t>
+            </w:r>
+            <w:r>
+              <w:rPr>
+                <w:iCs/>
+              </w:rPr>
+              <w:t>.</w:t>
+            </w:r>
+            <w:r>
+              <w:rPr>
+                <w:iCs/>
+              </w:rPr>
+              <w:t>J</w:t>
             </w:r>
             <w:r>
               <w:rPr>
@@ -12335,7 +12363,32 @@
               <w:rPr>
                 <w:iCs/>
               </w:rPr>
-              <w:t>cm.d</w:t>
+              <w:t>c</w:t>
+            </w:r>
+            <w:r>
+              <w:rPr>
+                <w:iCs/>
+              </w:rPr>
+              <w:t>m</w:t>
+            </w:r>
+            <w:r>
+              <w:rPr>
+                <w:iCs/>
+                <w:vertAlign w:val="superscript"/>
+              </w:rPr>
+              <w:t>3</w:t>
+            </w:r>
+            <w:r>
+              <w:rPr>
+                <w:iCs/>
+              </w:rPr>
+              <w:t>.</w:t>
+            </w:r>
+            <w:r>
+              <w:rPr>
+                <w:iCs/>
+              </w:rPr>
+              <w:t>J</w:t>
             </w:r>
             <w:r>
               <w:rPr>
@@ -20274,13 +20327,7 @@
                           <w:rPr>
                             <w:rFonts w:ascii="Cambria Math" w:eastAsiaTheme="minorEastAsia" w:hAnsi="Cambria Math"/>
                           </w:rPr>
-                          <m:t>1</m:t>
-                        </m:r>
-                        <m:r>
-                          <w:rPr>
-                            <w:rFonts w:ascii="Cambria Math" w:eastAsiaTheme="minorEastAsia" w:hAnsi="Cambria Math"/>
-                          </w:rPr>
-                          <m:t>3</m:t>
+                          <m:t>13</m:t>
                         </m:r>
                       </m:e>
                     </m:d>
@@ -20579,19 +20626,7 @@
                   <w:rPr>
                     <w:rFonts w:ascii="Cambria Math" w:eastAsia="Calibri" w:hAnsi="Cambria Math" w:cs="Times New Roman"/>
                   </w:rPr>
-                  <m:t>(1</m:t>
-                </m:r>
-                <m:r>
-                  <w:rPr>
-                    <w:rFonts w:ascii="Cambria Math" w:eastAsia="Calibri" w:hAnsi="Cambria Math" w:cs="Times New Roman"/>
-                  </w:rPr>
-                  <m:t>4</m:t>
-                </m:r>
-                <m:r>
-                  <w:rPr>
-                    <w:rFonts w:ascii="Cambria Math" w:eastAsia="Calibri" w:hAnsi="Cambria Math" w:cs="Times New Roman"/>
-                  </w:rPr>
-                  <m:t>)</m:t>
+                  <m:t>(14)</m:t>
                 </m:r>
               </m:oMath>
             </m:oMathPara>
@@ -20846,8 +20881,6 @@
           <w:lang w:val="en-US"/>
         </w:rPr>
       </w:pPr>
-      <w:bookmarkStart w:id="16" w:name="_GoBack"/>
-      <w:bookmarkEnd w:id="16"/>
     </w:p>
     <w:p>
       <w:pPr>
@@ -20860,14 +20893,14 @@
           <w:lang w:val="en-US"/>
         </w:rPr>
       </w:pPr>
-      <w:bookmarkStart w:id="17" w:name="_Toc160440844"/>
+      <w:bookmarkStart w:id="16" w:name="_Toc160440844"/>
       <w:r>
         <w:rPr>
           <w:lang w:val="en-US"/>
         </w:rPr>
         <w:t>Starvation scenarios</w:t>
       </w:r>
-      <w:bookmarkEnd w:id="17"/>
+      <w:bookmarkEnd w:id="16"/>
     </w:p>
     <w:p>
       <w:pPr>
@@ -23205,14 +23238,14 @@
           <w:lang w:val="en-US"/>
         </w:rPr>
       </w:pPr>
-      <w:bookmarkStart w:id="18" w:name="_Toc160440845"/>
+      <w:bookmarkStart w:id="17" w:name="_Toc160440845"/>
       <w:r>
         <w:rPr>
           <w:lang w:val="en-US"/>
         </w:rPr>
         <w:t>Differential equations of state variable</w:t>
       </w:r>
-      <w:bookmarkEnd w:id="18"/>
+      <w:bookmarkEnd w:id="17"/>
     </w:p>
     <w:p>
       <w:pPr>
@@ -23516,13 +23549,7 @@
                           <w:rPr>
                             <w:rFonts w:ascii="Cambria Math" w:eastAsiaTheme="minorEastAsia" w:hAnsi="Cambria Math"/>
                           </w:rPr>
-                          <m:t>1</m:t>
-                        </m:r>
-                        <m:r>
-                          <w:rPr>
-                            <w:rFonts w:ascii="Cambria Math" w:eastAsiaTheme="minorEastAsia" w:hAnsi="Cambria Math"/>
-                          </w:rPr>
-                          <m:t>6</m:t>
+                          <m:t>16</m:t>
                         </m:r>
                       </m:e>
                     </m:d>
@@ -23761,13 +23788,7 @@
                           <w:rPr>
                             <w:rFonts w:ascii="Cambria Math" w:eastAsiaTheme="minorEastAsia" w:hAnsi="Cambria Math"/>
                           </w:rPr>
-                          <m:t>1</m:t>
-                        </m:r>
-                        <m:r>
-                          <w:rPr>
-                            <w:rFonts w:ascii="Cambria Math" w:eastAsiaTheme="minorEastAsia" w:hAnsi="Cambria Math"/>
-                          </w:rPr>
-                          <m:t>7</m:t>
+                          <m:t>17</m:t>
                         </m:r>
                       </m:e>
                     </m:d>
@@ -24358,13 +24379,7 @@
                           <w:rPr>
                             <w:rFonts w:ascii="Cambria Math" w:eastAsiaTheme="minorEastAsia" w:hAnsi="Cambria Math"/>
                           </w:rPr>
-                          <m:t>1</m:t>
-                        </m:r>
-                        <m:r>
-                          <w:rPr>
-                            <w:rFonts w:ascii="Cambria Math" w:eastAsiaTheme="minorEastAsia" w:hAnsi="Cambria Math"/>
-                          </w:rPr>
-                          <m:t>9</m:t>
+                          <m:t>19</m:t>
                         </m:r>
                       </m:e>
                     </m:d>
@@ -24725,14 +24740,14 @@
           <w:lang w:val="en-US"/>
         </w:rPr>
       </w:pPr>
-      <w:bookmarkStart w:id="19" w:name="_Toc160440846"/>
+      <w:bookmarkStart w:id="18" w:name="_Toc160440846"/>
       <w:r>
         <w:rPr>
           <w:lang w:val="en-US"/>
         </w:rPr>
         <w:t>Observable variables</w:t>
       </w:r>
-      <w:bookmarkEnd w:id="19"/>
+      <w:bookmarkEnd w:id="18"/>
     </w:p>
     <w:p>
       <w:pPr>
@@ -25080,19 +25095,7 @@
                       <w:rPr>
                         <w:rFonts w:ascii="Cambria Math" w:hAnsi="Cambria Math"/>
                       </w:rPr>
-                      <m:t>#(</m:t>
-                    </m:r>
-                    <m:r>
-                      <w:rPr>
-                        <w:rFonts w:ascii="Cambria Math" w:hAnsi="Cambria Math"/>
-                      </w:rPr>
-                      <m:t>21</m:t>
-                    </m:r>
-                    <m:r>
-                      <w:rPr>
-                        <w:rFonts w:ascii="Cambria Math" w:hAnsi="Cambria Math"/>
-                      </w:rPr>
-                      <m:t>)</m:t>
+                      <m:t>#(21)</m:t>
                     </m:r>
                   </m:e>
                 </m:eqArr>
@@ -25317,19 +25320,7 @@
                   <w:rPr>
                     <w:rFonts w:ascii="Cambria Math" w:hAnsi="Cambria Math"/>
                   </w:rPr>
-                  <m:t>(2</m:t>
-                </m:r>
-                <m:r>
-                  <w:rPr>
-                    <w:rFonts w:ascii="Cambria Math" w:hAnsi="Cambria Math"/>
-                  </w:rPr>
-                  <m:t>2</m:t>
-                </m:r>
-                <m:r>
-                  <w:rPr>
-                    <w:rFonts w:ascii="Cambria Math" w:hAnsi="Cambria Math"/>
-                  </w:rPr>
-                  <m:t>)</m:t>
+                  <m:t>(22)</m:t>
                 </m:r>
               </m:oMath>
             </m:oMathPara>
@@ -25575,19 +25566,7 @@
                   <w:rPr>
                     <w:rFonts w:ascii="Cambria Math" w:hAnsi="Cambria Math"/>
                   </w:rPr>
-                  <m:t>(2</m:t>
-                </m:r>
-                <m:r>
-                  <w:rPr>
-                    <w:rFonts w:ascii="Cambria Math" w:hAnsi="Cambria Math"/>
-                  </w:rPr>
-                  <m:t>3</m:t>
-                </m:r>
-                <m:r>
-                  <w:rPr>
-                    <w:rFonts w:ascii="Cambria Math" w:hAnsi="Cambria Math"/>
-                  </w:rPr>
-                  <m:t>)</m:t>
+                  <m:t>(23)</m:t>
                 </m:r>
               </m:oMath>
             </m:oMathPara>
@@ -25854,19 +25833,7 @@
                   <w:rPr>
                     <w:rFonts w:ascii="Cambria Math" w:hAnsi="Cambria Math"/>
                   </w:rPr>
-                  <m:t>(2</m:t>
-                </m:r>
-                <m:r>
-                  <w:rPr>
-                    <w:rFonts w:ascii="Cambria Math" w:hAnsi="Cambria Math"/>
-                  </w:rPr>
-                  <m:t>4</m:t>
-                </m:r>
-                <m:r>
-                  <w:rPr>
-                    <w:rFonts w:ascii="Cambria Math" w:hAnsi="Cambria Math"/>
-                  </w:rPr>
-                  <m:t>)</m:t>
+                  <m:t>(24)</m:t>
                 </m:r>
               </m:oMath>
             </m:oMathPara>
@@ -26076,19 +26043,7 @@
                   <w:rPr>
                     <w:rFonts w:ascii="Cambria Math" w:hAnsi="Cambria Math"/>
                   </w:rPr>
-                  <m:t>(2</m:t>
-                </m:r>
-                <m:r>
-                  <w:rPr>
-                    <w:rFonts w:ascii="Cambria Math" w:hAnsi="Cambria Math"/>
-                  </w:rPr>
-                  <m:t>5</m:t>
-                </m:r>
-                <m:r>
-                  <w:rPr>
-                    <w:rFonts w:ascii="Cambria Math" w:hAnsi="Cambria Math"/>
-                  </w:rPr>
-                  <m:t>)</m:t>
+                  <m:t>(25)</m:t>
                 </m:r>
               </m:oMath>
             </m:oMathPara>
@@ -26325,19 +26280,7 @@
                       <w:rPr>
                         <w:rFonts w:ascii="Cambria Math" w:hAnsi="Cambria Math"/>
                       </w:rPr>
-                      <m:t>#(2</m:t>
-                    </m:r>
-                    <m:r>
-                      <w:rPr>
-                        <w:rFonts w:ascii="Cambria Math" w:hAnsi="Cambria Math"/>
-                      </w:rPr>
-                      <m:t>6</m:t>
-                    </m:r>
-                    <m:r>
-                      <w:rPr>
-                        <w:rFonts w:ascii="Cambria Math" w:hAnsi="Cambria Math"/>
-                      </w:rPr>
-                      <m:t>)</m:t>
+                      <m:t>#(26)</m:t>
                     </m:r>
                   </m:e>
                 </m:eqArr>
@@ -26745,19 +26688,7 @@
                   <w:rPr>
                     <w:rFonts w:ascii="Cambria Math" w:hAnsi="Cambria Math"/>
                   </w:rPr>
-                  <m:t>V(2</m:t>
-                </m:r>
-                <m:r>
-                  <w:rPr>
-                    <w:rFonts w:ascii="Cambria Math" w:hAnsi="Cambria Math"/>
-                  </w:rPr>
-                  <m:t>7</m:t>
-                </m:r>
-                <m:r>
-                  <w:rPr>
-                    <w:rFonts w:ascii="Cambria Math" w:hAnsi="Cambria Math"/>
-                  </w:rPr>
-                  <m:t>)</m:t>
+                  <m:t>V(27)</m:t>
                 </m:r>
               </m:oMath>
             </m:oMathPara>
@@ -27065,19 +26996,7 @@
                       <w:rPr>
                         <w:rFonts w:ascii="Cambria Math" w:hAnsi="Cambria Math"/>
                       </w:rPr>
-                      <m:t>#(2</m:t>
-                    </m:r>
-                    <m:r>
-                      <w:rPr>
-                        <w:rFonts w:ascii="Cambria Math" w:hAnsi="Cambria Math"/>
-                      </w:rPr>
-                      <m:t>8</m:t>
-                    </m:r>
-                    <m:r>
-                      <w:rPr>
-                        <w:rFonts w:ascii="Cambria Math" w:hAnsi="Cambria Math"/>
-                      </w:rPr>
-                      <m:t>)</m:t>
+                      <m:t>#(28)</m:t>
                     </m:r>
                   </m:e>
                 </m:eqArr>
@@ -27416,19 +27335,7 @@
                       <w:rPr>
                         <w:rFonts w:ascii="Cambria Math" w:hAnsi="Cambria Math"/>
                       </w:rPr>
-                      <m:t>#(2</m:t>
-                    </m:r>
-                    <m:r>
-                      <w:rPr>
-                        <w:rFonts w:ascii="Cambria Math" w:hAnsi="Cambria Math"/>
-                      </w:rPr>
-                      <m:t>9</m:t>
-                    </m:r>
-                    <m:r>
-                      <w:rPr>
-                        <w:rFonts w:ascii="Cambria Math" w:hAnsi="Cambria Math"/>
-                      </w:rPr>
-                      <m:t>)</m:t>
+                      <m:t>#(29)</m:t>
                     </m:r>
                   </m:e>
                 </m:eqArr>
@@ -28381,7 +28288,7 @@
 </file>
 
 <file path=word/numbering.xml><?xml version="1.0" encoding="utf-8"?>
-<w:numbering xmlns:wpc="http://schemas.microsoft.com/office/word/2010/wordprocessingCanvas" xmlns:cx="http://schemas.microsoft.com/office/drawing/2014/chartex" xmlns:cx1="http://schemas.microsoft.com/office/drawing/2015/9/8/chartex" xmlns:cx2="http://schemas.microsoft.com/office/drawing/2015/10/21/chartex" xmlns:cx3="http://schemas.microsoft.com/office/drawing/2016/5/9/chartex" xmlns:cx4="http://schemas.microsoft.com/office/drawing/2016/5/10/chartex" xmlns:cx5="http://schemas.microsoft.com/office/drawing/2016/5/11/chartex" xmlns:cx6="http://schemas.microsoft.com/office/drawing/2016/5/12/chartex" xmlns:cx7="http://schemas.microsoft.com/office/drawing/2016/5/13/chartex" xmlns:cx8="http://schemas.microsoft.com/office/drawing/2016/5/14/chartex" xmlns:mc="http://schemas.openxmlformats.org/markup-compatibility/2006" xmlns:aink="http://schemas.microsoft.com/office/drawing/2016/ink" xmlns:am3d="http://schemas.microsoft.com/office/drawing/2017/model3d" xmlns:o="urn:schemas-microsoft-com:office:office" xmlns:r="http://schemas.openxmlformats.org/officeDocument/2006/relationships" xmlns:m="http://schemas.openxmlformats.org/officeDocument/2006/math" xmlns:v="urn:schemas-microsoft-com:vml" xmlns:wp14="http://schemas.microsoft.com/office/word/2010/wordprocessingDrawing" xmlns:wp="http://schemas.openxmlformats.org/drawingml/2006/wordprocessingDrawing" xmlns:w10="urn:schemas-microsoft-com:office:word" xmlns:w="http://schemas.openxmlformats.org/wordprocessingml/2006/main" xmlns:w14="http://schemas.microsoft.com/office/word/2010/wordml" xmlns:w15="http://schemas.microsoft.com/office/word/2012/wordml" xmlns:w16cid="http://schemas.microsoft.com/office/word/2016/wordml/cid" xmlns:w16se="http://schemas.microsoft.com/office/word/2015/wordml/symex" xmlns:wpg="http://schemas.microsoft.com/office/word/2010/wordprocessingGroup" xmlns:wpi="http://schemas.microsoft.com/office/word/2010/wordprocessingInk" xmlns:wne="http://schemas.microsoft.com/office/word/2006/wordml" xmlns:wps="http://schemas.microsoft.com/office/word/2010/wordprocessingShape" mc:Ignorable="w14 w15 w16se w16cid wp14">
+<w:numbering xmlns:wpc="http://schemas.microsoft.com/office/word/2010/wordprocessingCanvas" xmlns:cx="http://schemas.microsoft.com/office/drawing/2014/chartex" xmlns:cx1="http://schemas.microsoft.com/office/drawing/2015/9/8/chartex" xmlns:cx2="http://schemas.microsoft.com/office/drawing/2015/10/21/chartex" xmlns:cx3="http://schemas.microsoft.com/office/drawing/2016/5/9/chartex" xmlns:cx4="http://schemas.microsoft.com/office/drawing/2016/5/10/chartex" xmlns:cx5="http://schemas.microsoft.com/office/drawing/2016/5/11/chartex" xmlns:cx6="http://schemas.microsoft.com/office/drawing/2016/5/12/chartex" xmlns:cx7="http://schemas.microsoft.com/office/drawing/2016/5/13/chartex" xmlns:cx8="http://schemas.microsoft.com/office/drawing/2016/5/14/chartex" xmlns:mc="http://schemas.openxmlformats.org/markup-compatibility/2006" xmlns:aink="http://schemas.microsoft.com/office/drawing/2016/ink" xmlns:am3d="http://schemas.microsoft.com/office/drawing/2017/model3d" xmlns:o="urn:schemas-microsoft-com:office:office" xmlns:oel="http://schemas.microsoft.com/office/2019/extlst" xmlns:r="http://schemas.openxmlformats.org/officeDocument/2006/relationships" xmlns:m="http://schemas.openxmlformats.org/officeDocument/2006/math" xmlns:v="urn:schemas-microsoft-com:vml" xmlns:wp14="http://schemas.microsoft.com/office/word/2010/wordprocessingDrawing" xmlns:wp="http://schemas.openxmlformats.org/drawingml/2006/wordprocessingDrawing" xmlns:w10="urn:schemas-microsoft-com:office:word" xmlns:w="http://schemas.openxmlformats.org/wordprocessingml/2006/main" xmlns:w14="http://schemas.microsoft.com/office/word/2010/wordml" xmlns:w15="http://schemas.microsoft.com/office/word/2012/wordml" xmlns:w16cex="http://schemas.microsoft.com/office/word/2018/wordml/cex" xmlns:w16cid="http://schemas.microsoft.com/office/word/2016/wordml/cid" xmlns:w16="http://schemas.microsoft.com/office/word/2018/wordml" xmlns:w16sdtdh="http://schemas.microsoft.com/office/word/2020/wordml/sdtdatahash" xmlns:w16se="http://schemas.microsoft.com/office/word/2015/wordml/symex" xmlns:wpg="http://schemas.microsoft.com/office/word/2010/wordprocessingGroup" xmlns:wpi="http://schemas.microsoft.com/office/word/2010/wordprocessingInk" xmlns:wne="http://schemas.microsoft.com/office/word/2006/wordml" xmlns:wps="http://schemas.microsoft.com/office/word/2010/wordprocessingShape" mc:Ignorable="w14 w15 w16se w16cid w16 w16cex w16sdtdh wp14">
   <w:abstractNum w:abstractNumId="0" w15:restartNumberingAfterBreak="0">
     <w:nsid w:val="00BE1E59"/>
     <w:multiLevelType w:val="hybridMultilevel"/>
@@ -30102,65 +30009,65 @@
       </w:pPr>
     </w:lvl>
   </w:abstractNum>
-  <w:num w:numId="1">
+  <w:num w:numId="1" w16cid:durableId="1143079409">
     <w:abstractNumId w:val="16"/>
   </w:num>
-  <w:num w:numId="2">
+  <w:num w:numId="2" w16cid:durableId="902105907">
     <w:abstractNumId w:val="14"/>
   </w:num>
-  <w:num w:numId="3">
+  <w:num w:numId="3" w16cid:durableId="850994068">
     <w:abstractNumId w:val="4"/>
   </w:num>
-  <w:num w:numId="4">
+  <w:num w:numId="4" w16cid:durableId="587233622">
     <w:abstractNumId w:val="5"/>
   </w:num>
-  <w:num w:numId="5">
+  <w:num w:numId="5" w16cid:durableId="2096827385">
     <w:abstractNumId w:val="7"/>
   </w:num>
-  <w:num w:numId="6">
+  <w:num w:numId="6" w16cid:durableId="1727532322">
     <w:abstractNumId w:val="12"/>
   </w:num>
-  <w:num w:numId="7">
+  <w:num w:numId="7" w16cid:durableId="1997949299">
     <w:abstractNumId w:val="0"/>
   </w:num>
-  <w:num w:numId="8">
+  <w:num w:numId="8" w16cid:durableId="863324553">
     <w:abstractNumId w:val="2"/>
   </w:num>
-  <w:num w:numId="9">
+  <w:num w:numId="9" w16cid:durableId="1708221138">
     <w:abstractNumId w:val="11"/>
   </w:num>
-  <w:num w:numId="10">
+  <w:num w:numId="10" w16cid:durableId="1890922210">
     <w:abstractNumId w:val="13"/>
   </w:num>
-  <w:num w:numId="11">
+  <w:num w:numId="11" w16cid:durableId="218788983">
     <w:abstractNumId w:val="15"/>
   </w:num>
-  <w:num w:numId="12">
+  <w:num w:numId="12" w16cid:durableId="224923096">
     <w:abstractNumId w:val="10"/>
   </w:num>
-  <w:num w:numId="13">
+  <w:num w:numId="13" w16cid:durableId="298071145">
     <w:abstractNumId w:val="17"/>
   </w:num>
-  <w:num w:numId="14">
+  <w:num w:numId="14" w16cid:durableId="421535131">
     <w:abstractNumId w:val="9"/>
   </w:num>
-  <w:num w:numId="15">
+  <w:num w:numId="15" w16cid:durableId="1724985987">
     <w:abstractNumId w:val="3"/>
   </w:num>
-  <w:num w:numId="16">
+  <w:num w:numId="16" w16cid:durableId="1603294906">
     <w:abstractNumId w:val="1"/>
   </w:num>
-  <w:num w:numId="17">
+  <w:num w:numId="17" w16cid:durableId="237440967">
     <w:abstractNumId w:val="8"/>
   </w:num>
-  <w:num w:numId="18">
+  <w:num w:numId="18" w16cid:durableId="1791702505">
     <w:abstractNumId w:val="6"/>
   </w:num>
 </w:numbering>
 </file>
 
 <file path=word/styles.xml><?xml version="1.0" encoding="utf-8"?>
-<w:styles xmlns:mc="http://schemas.openxmlformats.org/markup-compatibility/2006" xmlns:r="http://schemas.openxmlformats.org/officeDocument/2006/relationships" xmlns:w="http://schemas.openxmlformats.org/wordprocessingml/2006/main" xmlns:w14="http://schemas.microsoft.com/office/word/2010/wordml" xmlns:w15="http://schemas.microsoft.com/office/word/2012/wordml" xmlns:w16cid="http://schemas.microsoft.com/office/word/2016/wordml/cid" xmlns:w16se="http://schemas.microsoft.com/office/word/2015/wordml/symex" mc:Ignorable="w14 w15 w16se w16cid">
+<w:styles xmlns:mc="http://schemas.openxmlformats.org/markup-compatibility/2006" xmlns:r="http://schemas.openxmlformats.org/officeDocument/2006/relationships" xmlns:w="http://schemas.openxmlformats.org/wordprocessingml/2006/main" xmlns:w14="http://schemas.microsoft.com/office/word/2010/wordml" xmlns:w15="http://schemas.microsoft.com/office/word/2012/wordml" xmlns:w16cex="http://schemas.microsoft.com/office/word/2018/wordml/cex" xmlns:w16cid="http://schemas.microsoft.com/office/word/2016/wordml/cid" xmlns:w16="http://schemas.microsoft.com/office/word/2018/wordml" xmlns:w16sdtdh="http://schemas.microsoft.com/office/word/2020/wordml/sdtdatahash" xmlns:w16se="http://schemas.microsoft.com/office/word/2015/wordml/symex" mc:Ignorable="w14 w15 w16se w16cid w16 w16cex w16sdtdh">
   <w:docDefaults>
     <w:rPrDefault>
       <w:rPr>
@@ -30174,7 +30081,7 @@
     </w:rPrDefault>
     <w:pPrDefault/>
   </w:docDefaults>
-  <w:latentStyles w:defLockedState="0" w:defUIPriority="99" w:defSemiHidden="0" w:defUnhideWhenUsed="0" w:defQFormat="0" w:count="375">
+  <w:latentStyles w:defLockedState="0" w:defUIPriority="99" w:defSemiHidden="0" w:defUnhideWhenUsed="0" w:defQFormat="0" w:count="376">
     <w:lsdException w:name="Normal" w:uiPriority="0" w:qFormat="1"/>
     <w:lsdException w:name="heading 1" w:uiPriority="9" w:qFormat="1"/>
     <w:lsdException w:name="heading 2" w:semiHidden="1" w:uiPriority="9" w:unhideWhenUsed="1" w:qFormat="1"/>
@@ -30550,6 +30457,7 @@
     <w:lsdException w:name="Smart Hyperlink" w:semiHidden="1" w:unhideWhenUsed="1"/>
     <w:lsdException w:name="Hashtag" w:semiHidden="1" w:unhideWhenUsed="1"/>
     <w:lsdException w:name="Unresolved Mention" w:semiHidden="1" w:unhideWhenUsed="1"/>
+    <w:lsdException w:name="Smart Link" w:semiHidden="1" w:unhideWhenUsed="1"/>
   </w:latentStyles>
   <w:style w:type="paragraph" w:default="1" w:styleId="Normal">
     <w:name w:val="Normal"/>

</xml_diff>